<commit_message>
Se avanza manual descriptivo
</commit_message>
<xml_diff>
--- a/manual/Documento descriptivo - curriculos para la paz.docx
+++ b/manual/Documento descriptivo - curriculos para la paz.docx
@@ -187,13 +187,130 @@
           <w:r>
             <w:fldChar w:fldCharType="separate"/>
           </w:r>
-          <w:hyperlink w:anchor="_Toc459208402" w:history="1">
+          <w:bookmarkStart w:id="0" w:name="_GoBack"/>
+          <w:bookmarkEnd w:id="0"/>
+          <w:r>
+            <w:rPr>
+              <w:rStyle w:val="Hipervnculo"/>
+              <w:noProof/>
+            </w:rPr>
+            <w:fldChar w:fldCharType="begin"/>
+          </w:r>
+          <w:r>
+            <w:rPr>
+              <w:rStyle w:val="Hipervnculo"/>
+              <w:noProof/>
+            </w:rPr>
+            <w:instrText xml:space="preserve"> </w:instrText>
+          </w:r>
+          <w:r>
+            <w:rPr>
+              <w:noProof/>
+            </w:rPr>
+            <w:instrText>HYPERLINK \l "_Toc467679334"</w:instrText>
+          </w:r>
+          <w:r>
+            <w:rPr>
+              <w:rStyle w:val="Hipervnculo"/>
+              <w:noProof/>
+            </w:rPr>
+            <w:instrText xml:space="preserve"> </w:instrText>
+          </w:r>
+          <w:r>
+            <w:rPr>
+              <w:rStyle w:val="Hipervnculo"/>
+              <w:noProof/>
+            </w:rPr>
+          </w:r>
+          <w:r>
+            <w:rPr>
+              <w:rStyle w:val="Hipervnculo"/>
+              <w:noProof/>
+            </w:rPr>
+            <w:fldChar w:fldCharType="separate"/>
+          </w:r>
+          <w:r>
+            <w:rPr>
+              <w:rStyle w:val="Hipervnculo"/>
+              <w:noProof/>
+            </w:rPr>
+            <w:t>Taxonomías</w:t>
+          </w:r>
+          <w:r>
+            <w:rPr>
+              <w:noProof/>
+              <w:webHidden/>
+            </w:rPr>
+            <w:tab/>
+          </w:r>
+          <w:r>
+            <w:rPr>
+              <w:noProof/>
+              <w:webHidden/>
+            </w:rPr>
+            <w:fldChar w:fldCharType="begin"/>
+          </w:r>
+          <w:r>
+            <w:rPr>
+              <w:noProof/>
+              <w:webHidden/>
+            </w:rPr>
+            <w:instrText xml:space="preserve"> PAGEREF _Toc467679334 \h </w:instrText>
+          </w:r>
+          <w:r>
+            <w:rPr>
+              <w:noProof/>
+              <w:webHidden/>
+            </w:rPr>
+          </w:r>
+          <w:r>
+            <w:rPr>
+              <w:noProof/>
+              <w:webHidden/>
+            </w:rPr>
+            <w:fldChar w:fldCharType="separate"/>
+          </w:r>
+          <w:r>
+            <w:rPr>
+              <w:noProof/>
+              <w:webHidden/>
+            </w:rPr>
+            <w:t>3</w:t>
+          </w:r>
+          <w:r>
+            <w:rPr>
+              <w:noProof/>
+              <w:webHidden/>
+            </w:rPr>
+            <w:fldChar w:fldCharType="end"/>
+          </w:r>
+          <w:r>
+            <w:rPr>
+              <w:rStyle w:val="Hipervnculo"/>
+              <w:noProof/>
+            </w:rPr>
+            <w:fldChar w:fldCharType="end"/>
+          </w:r>
+        </w:p>
+        <w:p>
+          <w:pPr>
+            <w:pStyle w:val="TDC1"/>
+            <w:tabs>
+              <w:tab w:val="right" w:leader="dot" w:pos="8828"/>
+            </w:tabs>
+            <w:rPr>
+              <w:rFonts w:eastAsiaTheme="minorEastAsia"/>
+              <w:noProof/>
+              <w:lang w:eastAsia="es-CO"/>
+            </w:rPr>
+          </w:pPr>
+          <w:hyperlink w:anchor="_Toc467679335" w:history="1">
             <w:r>
               <w:rPr>
                 <w:rStyle w:val="Hipervnculo"/>
                 <w:noProof/>
               </w:rPr>
-              <w:t>Taxonomías</w:t>
+              <w:t>Tipo de contenido</w:t>
             </w:r>
             <w:r>
               <w:rPr>
@@ -214,7 +331,7 @@
                 <w:noProof/>
                 <w:webHidden/>
               </w:rPr>
-              <w:instrText xml:space="preserve"> PAGEREF _Toc459208402 \h </w:instrText>
+              <w:instrText xml:space="preserve"> PAGEREF _Toc467679335 \h </w:instrText>
             </w:r>
             <w:r>
               <w:rPr>
@@ -235,6 +352,216 @@
                 <w:webHidden/>
               </w:rPr>
               <w:t>3</w:t>
+            </w:r>
+            <w:r>
+              <w:rPr>
+                <w:noProof/>
+                <w:webHidden/>
+              </w:rPr>
+              <w:fldChar w:fldCharType="end"/>
+            </w:r>
+          </w:hyperlink>
+        </w:p>
+        <w:p>
+          <w:pPr>
+            <w:pStyle w:val="TDC2"/>
+            <w:tabs>
+              <w:tab w:val="right" w:leader="dot" w:pos="8828"/>
+            </w:tabs>
+            <w:rPr>
+              <w:rFonts w:eastAsiaTheme="minorEastAsia"/>
+              <w:noProof/>
+              <w:lang w:eastAsia="es-CO"/>
+            </w:rPr>
+          </w:pPr>
+          <w:hyperlink w:anchor="_Toc467679336" w:history="1">
+            <w:r>
+              <w:rPr>
+                <w:rStyle w:val="Hipervnculo"/>
+                <w:noProof/>
+              </w:rPr>
+              <w:t>Nodo Edusitio Portal</w:t>
+            </w:r>
+            <w:r>
+              <w:rPr>
+                <w:noProof/>
+                <w:webHidden/>
+              </w:rPr>
+              <w:tab/>
+            </w:r>
+            <w:r>
+              <w:rPr>
+                <w:noProof/>
+                <w:webHidden/>
+              </w:rPr>
+              <w:fldChar w:fldCharType="begin"/>
+            </w:r>
+            <w:r>
+              <w:rPr>
+                <w:noProof/>
+                <w:webHidden/>
+              </w:rPr>
+              <w:instrText xml:space="preserve"> PAGEREF _Toc467679336 \h </w:instrText>
+            </w:r>
+            <w:r>
+              <w:rPr>
+                <w:noProof/>
+                <w:webHidden/>
+              </w:rPr>
+            </w:r>
+            <w:r>
+              <w:rPr>
+                <w:noProof/>
+                <w:webHidden/>
+              </w:rPr>
+              <w:fldChar w:fldCharType="separate"/>
+            </w:r>
+            <w:r>
+              <w:rPr>
+                <w:noProof/>
+                <w:webHidden/>
+              </w:rPr>
+              <w:t>3</w:t>
+            </w:r>
+            <w:r>
+              <w:rPr>
+                <w:noProof/>
+                <w:webHidden/>
+              </w:rPr>
+              <w:fldChar w:fldCharType="end"/>
+            </w:r>
+          </w:hyperlink>
+        </w:p>
+        <w:p>
+          <w:pPr>
+            <w:pStyle w:val="TDC2"/>
+            <w:tabs>
+              <w:tab w:val="right" w:leader="dot" w:pos="8828"/>
+            </w:tabs>
+            <w:rPr>
+              <w:rFonts w:eastAsiaTheme="minorEastAsia"/>
+              <w:noProof/>
+              <w:lang w:eastAsia="es-CO"/>
+            </w:rPr>
+          </w:pPr>
+          <w:hyperlink w:anchor="_Toc467679337" w:history="1">
+            <w:r>
+              <w:rPr>
+                <w:rStyle w:val="Hipervnculo"/>
+                <w:noProof/>
+              </w:rPr>
+              <w:t>Nodo Nota – Edusitio Portal</w:t>
+            </w:r>
+            <w:r>
+              <w:rPr>
+                <w:noProof/>
+                <w:webHidden/>
+              </w:rPr>
+              <w:tab/>
+            </w:r>
+            <w:r>
+              <w:rPr>
+                <w:noProof/>
+                <w:webHidden/>
+              </w:rPr>
+              <w:fldChar w:fldCharType="begin"/>
+            </w:r>
+            <w:r>
+              <w:rPr>
+                <w:noProof/>
+                <w:webHidden/>
+              </w:rPr>
+              <w:instrText xml:space="preserve"> PAGEREF _Toc467679337 \h </w:instrText>
+            </w:r>
+            <w:r>
+              <w:rPr>
+                <w:noProof/>
+                <w:webHidden/>
+              </w:rPr>
+            </w:r>
+            <w:r>
+              <w:rPr>
+                <w:noProof/>
+                <w:webHidden/>
+              </w:rPr>
+              <w:fldChar w:fldCharType="separate"/>
+            </w:r>
+            <w:r>
+              <w:rPr>
+                <w:noProof/>
+                <w:webHidden/>
+              </w:rPr>
+              <w:t>4</w:t>
+            </w:r>
+            <w:r>
+              <w:rPr>
+                <w:noProof/>
+                <w:webHidden/>
+              </w:rPr>
+              <w:fldChar w:fldCharType="end"/>
+            </w:r>
+          </w:hyperlink>
+        </w:p>
+        <w:p>
+          <w:pPr>
+            <w:pStyle w:val="TDC2"/>
+            <w:tabs>
+              <w:tab w:val="right" w:leader="dot" w:pos="8828"/>
+            </w:tabs>
+            <w:rPr>
+              <w:rFonts w:eastAsiaTheme="minorEastAsia"/>
+              <w:noProof/>
+              <w:lang w:eastAsia="es-CO"/>
+            </w:rPr>
+          </w:pPr>
+          <w:hyperlink w:anchor="_Toc467679338" w:history="1">
+            <w:r>
+              <w:rPr>
+                <w:rStyle w:val="Hipervnculo"/>
+                <w:noProof/>
+              </w:rPr>
+              <w:t>Nodo Nota –  Formulario de currículos para la paz</w:t>
+            </w:r>
+            <w:r>
+              <w:rPr>
+                <w:noProof/>
+                <w:webHidden/>
+              </w:rPr>
+              <w:tab/>
+            </w:r>
+            <w:r>
+              <w:rPr>
+                <w:noProof/>
+                <w:webHidden/>
+              </w:rPr>
+              <w:fldChar w:fldCharType="begin"/>
+            </w:r>
+            <w:r>
+              <w:rPr>
+                <w:noProof/>
+                <w:webHidden/>
+              </w:rPr>
+              <w:instrText xml:space="preserve"> PAGEREF _Toc467679338 \h </w:instrText>
+            </w:r>
+            <w:r>
+              <w:rPr>
+                <w:noProof/>
+                <w:webHidden/>
+              </w:rPr>
+            </w:r>
+            <w:r>
+              <w:rPr>
+                <w:noProof/>
+                <w:webHidden/>
+              </w:rPr>
+              <w:fldChar w:fldCharType="separate"/>
+            </w:r>
+            <w:r>
+              <w:rPr>
+                <w:noProof/>
+                <w:webHidden/>
+              </w:rPr>
+              <w:t>4</w:t>
             </w:r>
             <w:r>
               <w:rPr>
@@ -257,13 +584,13 @@
               <w:lang w:eastAsia="es-CO"/>
             </w:rPr>
           </w:pPr>
-          <w:hyperlink w:anchor="_Toc459208403" w:history="1">
+          <w:hyperlink w:anchor="_Toc467679339" w:history="1">
             <w:r>
               <w:rPr>
                 <w:rStyle w:val="Hipervnculo"/>
                 <w:noProof/>
               </w:rPr>
-              <w:t>Tipo de contenido</w:t>
+              <w:t>Menú</w:t>
             </w:r>
             <w:r>
               <w:rPr>
@@ -284,147 +611,7 @@
                 <w:noProof/>
                 <w:webHidden/>
               </w:rPr>
-              <w:instrText xml:space="preserve"> PAGEREF _Toc459208403 \h </w:instrText>
-            </w:r>
-            <w:r>
-              <w:rPr>
-                <w:noProof/>
-                <w:webHidden/>
-              </w:rPr>
-            </w:r>
-            <w:r>
-              <w:rPr>
-                <w:noProof/>
-                <w:webHidden/>
-              </w:rPr>
-              <w:fldChar w:fldCharType="separate"/>
-            </w:r>
-            <w:r>
-              <w:rPr>
-                <w:noProof/>
-                <w:webHidden/>
-              </w:rPr>
-              <w:t>3</w:t>
-            </w:r>
-            <w:r>
-              <w:rPr>
-                <w:noProof/>
-                <w:webHidden/>
-              </w:rPr>
-              <w:fldChar w:fldCharType="end"/>
-            </w:r>
-          </w:hyperlink>
-        </w:p>
-        <w:p>
-          <w:pPr>
-            <w:pStyle w:val="TDC2"/>
-            <w:tabs>
-              <w:tab w:val="right" w:leader="dot" w:pos="8828"/>
-            </w:tabs>
-            <w:rPr>
-              <w:rFonts w:eastAsiaTheme="minorEastAsia"/>
-              <w:noProof/>
-              <w:lang w:eastAsia="es-CO"/>
-            </w:rPr>
-          </w:pPr>
-          <w:hyperlink w:anchor="_Toc459208404" w:history="1">
-            <w:r>
-              <w:rPr>
-                <w:rStyle w:val="Hipervnculo"/>
-                <w:noProof/>
-              </w:rPr>
-              <w:t>Nodo Edusitio Portal</w:t>
-            </w:r>
-            <w:r>
-              <w:rPr>
-                <w:noProof/>
-                <w:webHidden/>
-              </w:rPr>
-              <w:tab/>
-            </w:r>
-            <w:r>
-              <w:rPr>
-                <w:noProof/>
-                <w:webHidden/>
-              </w:rPr>
-              <w:fldChar w:fldCharType="begin"/>
-            </w:r>
-            <w:r>
-              <w:rPr>
-                <w:noProof/>
-                <w:webHidden/>
-              </w:rPr>
-              <w:instrText xml:space="preserve"> PAGEREF _Toc459208404 \h </w:instrText>
-            </w:r>
-            <w:r>
-              <w:rPr>
-                <w:noProof/>
-                <w:webHidden/>
-              </w:rPr>
-            </w:r>
-            <w:r>
-              <w:rPr>
-                <w:noProof/>
-                <w:webHidden/>
-              </w:rPr>
-              <w:fldChar w:fldCharType="separate"/>
-            </w:r>
-            <w:r>
-              <w:rPr>
-                <w:noProof/>
-                <w:webHidden/>
-              </w:rPr>
-              <w:t>3</w:t>
-            </w:r>
-            <w:r>
-              <w:rPr>
-                <w:noProof/>
-                <w:webHidden/>
-              </w:rPr>
-              <w:fldChar w:fldCharType="end"/>
-            </w:r>
-          </w:hyperlink>
-        </w:p>
-        <w:p>
-          <w:pPr>
-            <w:pStyle w:val="TDC2"/>
-            <w:tabs>
-              <w:tab w:val="right" w:leader="dot" w:pos="8828"/>
-            </w:tabs>
-            <w:rPr>
-              <w:rFonts w:eastAsiaTheme="minorEastAsia"/>
-              <w:noProof/>
-              <w:lang w:eastAsia="es-CO"/>
-            </w:rPr>
-          </w:pPr>
-          <w:hyperlink w:anchor="_Toc459208405" w:history="1">
-            <w:r>
-              <w:rPr>
-                <w:rStyle w:val="Hipervnculo"/>
-                <w:noProof/>
-              </w:rPr>
-              <w:t>Nodo Nota – Edusitio Portal</w:t>
-            </w:r>
-            <w:r>
-              <w:rPr>
-                <w:noProof/>
-                <w:webHidden/>
-              </w:rPr>
-              <w:tab/>
-            </w:r>
-            <w:r>
-              <w:rPr>
-                <w:noProof/>
-                <w:webHidden/>
-              </w:rPr>
-              <w:fldChar w:fldCharType="begin"/>
-            </w:r>
-            <w:r>
-              <w:rPr>
-                <w:noProof/>
-                <w:webHidden/>
-              </w:rPr>
-              <w:instrText xml:space="preserve"> PAGEREF _Toc459208405 \h </w:instrText>
+              <w:instrText xml:space="preserve"> PAGEREF _Toc467679339 \h </w:instrText>
             </w:r>
             <w:r>
               <w:rPr>
@@ -467,13 +654,13 @@
               <w:lang w:eastAsia="es-CO"/>
             </w:rPr>
           </w:pPr>
-          <w:hyperlink w:anchor="_Toc459208406" w:history="1">
+          <w:hyperlink w:anchor="_Toc467679340" w:history="1">
             <w:r>
               <w:rPr>
                 <w:rStyle w:val="Hipervnculo"/>
                 <w:noProof/>
               </w:rPr>
-              <w:t>Menú</w:t>
+              <w:t>Vista</w:t>
             </w:r>
             <w:r>
               <w:rPr>
@@ -494,7 +681,7 @@
                 <w:noProof/>
                 <w:webHidden/>
               </w:rPr>
-              <w:instrText xml:space="preserve"> PAGEREF _Toc459208406 \h </w:instrText>
+              <w:instrText xml:space="preserve"> PAGEREF _Toc467679340 \h </w:instrText>
             </w:r>
             <w:r>
               <w:rPr>
@@ -514,7 +701,7 @@
                 <w:noProof/>
                 <w:webHidden/>
               </w:rPr>
-              <w:t>4</w:t>
+              <w:t>5</w:t>
             </w:r>
             <w:r>
               <w:rPr>
@@ -537,13 +724,13 @@
               <w:lang w:eastAsia="es-CO"/>
             </w:rPr>
           </w:pPr>
-          <w:hyperlink w:anchor="_Toc459208407" w:history="1">
+          <w:hyperlink w:anchor="_Toc467679341" w:history="1">
             <w:r>
               <w:rPr>
                 <w:rStyle w:val="Hipervnculo"/>
                 <w:noProof/>
               </w:rPr>
-              <w:t>Vista</w:t>
+              <w:t>Página</w:t>
             </w:r>
             <w:r>
               <w:rPr>
@@ -564,7 +751,7 @@
                 <w:noProof/>
                 <w:webHidden/>
               </w:rPr>
-              <w:instrText xml:space="preserve"> PAGEREF _Toc459208407 \h </w:instrText>
+              <w:instrText xml:space="preserve"> PAGEREF _Toc467679341 \h </w:instrText>
             </w:r>
             <w:r>
               <w:rPr>
@@ -584,77 +771,7 @@
                 <w:noProof/>
                 <w:webHidden/>
               </w:rPr>
-              <w:t>5</w:t>
-            </w:r>
-            <w:r>
-              <w:rPr>
-                <w:noProof/>
-                <w:webHidden/>
-              </w:rPr>
-              <w:fldChar w:fldCharType="end"/>
-            </w:r>
-          </w:hyperlink>
-        </w:p>
-        <w:p>
-          <w:pPr>
-            <w:pStyle w:val="TDC1"/>
-            <w:tabs>
-              <w:tab w:val="right" w:leader="dot" w:pos="8828"/>
-            </w:tabs>
-            <w:rPr>
-              <w:rFonts w:eastAsiaTheme="minorEastAsia"/>
-              <w:noProof/>
-              <w:lang w:eastAsia="es-CO"/>
-            </w:rPr>
-          </w:pPr>
-          <w:hyperlink w:anchor="_Toc459208408" w:history="1">
-            <w:r>
-              <w:rPr>
-                <w:rStyle w:val="Hipervnculo"/>
-                <w:noProof/>
-              </w:rPr>
-              <w:t>Página</w:t>
-            </w:r>
-            <w:r>
-              <w:rPr>
-                <w:noProof/>
-                <w:webHidden/>
-              </w:rPr>
-              <w:tab/>
-            </w:r>
-            <w:r>
-              <w:rPr>
-                <w:noProof/>
-                <w:webHidden/>
-              </w:rPr>
-              <w:fldChar w:fldCharType="begin"/>
-            </w:r>
-            <w:r>
-              <w:rPr>
-                <w:noProof/>
-                <w:webHidden/>
-              </w:rPr>
-              <w:instrText xml:space="preserve"> PAGEREF _Toc459208408 \h </w:instrText>
-            </w:r>
-            <w:r>
-              <w:rPr>
-                <w:noProof/>
-                <w:webHidden/>
-              </w:rPr>
-            </w:r>
-            <w:r>
-              <w:rPr>
-                <w:noProof/>
-                <w:webHidden/>
-              </w:rPr>
-              <w:fldChar w:fldCharType="separate"/>
-            </w:r>
-            <w:r>
-              <w:rPr>
-                <w:noProof/>
-                <w:webHidden/>
-              </w:rPr>
-              <w:t>7</w:t>
+              <w:t>9</w:t>
             </w:r>
             <w:r>
               <w:rPr>
@@ -686,7 +803,7 @@
       <w:pPr>
         <w:pStyle w:val="Ttulo1"/>
       </w:pPr>
-      <w:bookmarkStart w:id="0" w:name="_Toc459208402"/>
+      <w:bookmarkStart w:id="1" w:name="_Toc467679334"/>
       <w:r>
         <w:lastRenderedPageBreak/>
         <w:t>Taxonomía</w:t>
@@ -694,7 +811,7 @@
       <w:r>
         <w:t>s</w:t>
       </w:r>
-      <w:bookmarkEnd w:id="0"/>
+      <w:bookmarkEnd w:id="1"/>
     </w:p>
     <w:p/>
     <w:p>
@@ -842,13 +959,18 @@
     </w:p>
     <w:p>
       <w:pPr>
+        <w:jc w:val="both"/>
+      </w:pPr>
+    </w:p>
+    <w:p>
+      <w:pPr>
         <w:pStyle w:val="Ttulo1"/>
       </w:pPr>
-      <w:bookmarkStart w:id="1" w:name="_Toc459208403"/>
+      <w:bookmarkStart w:id="2" w:name="_Toc467679335"/>
       <w:r>
         <w:t>Tipo de contenido</w:t>
       </w:r>
-      <w:bookmarkEnd w:id="1"/>
+      <w:bookmarkEnd w:id="2"/>
     </w:p>
     <w:p/>
     <w:p>
@@ -878,13 +1000,13 @@
       <w:pPr>
         <w:pStyle w:val="Ttulo2"/>
       </w:pPr>
-      <w:bookmarkStart w:id="2" w:name="_Toc453533763"/>
-      <w:bookmarkStart w:id="3" w:name="_Toc459208404"/>
+      <w:bookmarkStart w:id="3" w:name="_Toc453533763"/>
+      <w:bookmarkStart w:id="4" w:name="_Toc467679336"/>
       <w:r>
         <w:t>Nodo Edusitio Portal</w:t>
       </w:r>
-      <w:bookmarkEnd w:id="2"/>
       <w:bookmarkEnd w:id="3"/>
+      <w:bookmarkEnd w:id="4"/>
     </w:p>
     <w:p>
       <w:pPr>
@@ -907,8 +1029,8 @@
       <w:pPr>
         <w:pStyle w:val="Ttulo2"/>
       </w:pPr>
-      <w:bookmarkStart w:id="4" w:name="_Toc453533764"/>
-      <w:bookmarkStart w:id="5" w:name="_Toc459208405"/>
+      <w:bookmarkStart w:id="5" w:name="_Toc453533764"/>
+      <w:bookmarkStart w:id="6" w:name="_Toc467679337"/>
       <w:r>
         <w:lastRenderedPageBreak/>
         <w:t>Nodo Nota</w:t>
@@ -916,8 +1038,8 @@
       <w:r>
         <w:t xml:space="preserve"> – Edusitio Portal</w:t>
       </w:r>
-      <w:bookmarkEnd w:id="4"/>
       <w:bookmarkEnd w:id="5"/>
+      <w:bookmarkEnd w:id="6"/>
     </w:p>
     <w:p>
       <w:pPr>
@@ -946,6 +1068,7 @@
       <w:pPr>
         <w:pStyle w:val="Ttulo2"/>
       </w:pPr>
+      <w:bookmarkStart w:id="7" w:name="_Toc467679338"/>
       <w:r>
         <w:t xml:space="preserve">Nodo Nota – </w:t>
       </w:r>
@@ -955,6 +1078,7 @@
       <w:r>
         <w:t>Formulario de currículos para la paz</w:t>
       </w:r>
+      <w:bookmarkEnd w:id="7"/>
     </w:p>
     <w:p>
       <w:pPr>
@@ -982,11 +1106,11 @@
       <w:pPr>
         <w:pStyle w:val="Ttulo1"/>
       </w:pPr>
-      <w:bookmarkStart w:id="6" w:name="_Toc459208406"/>
+      <w:bookmarkStart w:id="8" w:name="_Toc467679339"/>
       <w:r>
         <w:t>Menú</w:t>
       </w:r>
-      <w:bookmarkEnd w:id="6"/>
+      <w:bookmarkEnd w:id="8"/>
     </w:p>
     <w:p/>
     <w:p>
@@ -997,12 +1121,7 @@
         <w:t>El menú creado para el edusitio se denomina “</w:t>
       </w:r>
       <w:r>
-        <w:t>Menú Principa</w:t>
-      </w:r>
-      <w:bookmarkStart w:id="7" w:name="_GoBack"/>
-      <w:bookmarkEnd w:id="7"/>
-      <w:r>
-        <w:t>l Currículos para la Paz</w:t>
+        <w:t>Menú Principal Currículos para la Paz</w:t>
       </w:r>
       <w:r>
         <w:t>”. A continuación, están listadas las opciones y la jerarquía en cómo se organizan los enlaces de este menú.</w:t>
@@ -1010,142 +1129,18 @@
     </w:p>
     <w:p>
       <w:pPr>
-        <w:jc w:val="both"/>
+        <w:jc w:val="center"/>
       </w:pPr>
       <w:r>
         <w:rPr>
           <w:noProof/>
           <w:lang w:eastAsia="es-CO"/>
         </w:rPr>
-        <w:lastRenderedPageBreak/>
         <w:drawing>
-          <wp:inline distT="0" distB="0" distL="0" distR="0">
-            <wp:extent cx="5610225" cy="5410200"/>
-            <wp:effectExtent l="0" t="0" r="9525" b="0"/>
-            <wp:docPr id="20" name="Imagen 20"/>
-            <wp:cNvGraphicFramePr>
-              <a:graphicFrameLocks xmlns:a="http://schemas.openxmlformats.org/drawingml/2006/main" noChangeAspect="1"/>
-            </wp:cNvGraphicFramePr>
-            <a:graphic xmlns:a="http://schemas.openxmlformats.org/drawingml/2006/main">
-              <a:graphicData uri="http://schemas.openxmlformats.org/drawingml/2006/picture">
-                <pic:pic xmlns:pic="http://schemas.openxmlformats.org/drawingml/2006/picture">
-                  <pic:nvPicPr>
-                    <pic:cNvPr id="0" name="Picture 2"/>
-                    <pic:cNvPicPr>
-                      <a:picLocks noChangeAspect="1" noChangeArrowheads="1"/>
-                    </pic:cNvPicPr>
-                  </pic:nvPicPr>
-                  <pic:blipFill>
-                    <a:blip r:embed="rId10">
-                      <a:extLst>
-                        <a:ext uri="{28A0092B-C50C-407E-A947-70E740481C1C}">
-                          <a14:useLocalDpi xmlns:a14="http://schemas.microsoft.com/office/drawing/2010/main" val="0"/>
-                        </a:ext>
-                      </a:extLst>
-                    </a:blip>
-                    <a:srcRect/>
-                    <a:stretch>
-                      <a:fillRect/>
-                    </a:stretch>
-                  </pic:blipFill>
-                  <pic:spPr bwMode="auto">
-                    <a:xfrm>
-                      <a:off x="0" y="0"/>
-                      <a:ext cx="5610225" cy="5410200"/>
-                    </a:xfrm>
-                    <a:prstGeom prst="rect">
-                      <a:avLst/>
-                    </a:prstGeom>
-                    <a:noFill/>
-                    <a:ln>
-                      <a:noFill/>
-                    </a:ln>
-                  </pic:spPr>
-                </pic:pic>
-              </a:graphicData>
-            </a:graphic>
-          </wp:inline>
-        </w:drawing>
-      </w:r>
-    </w:p>
-    <w:p>
-      <w:pPr>
-        <w:jc w:val="both"/>
-      </w:pPr>
-    </w:p>
-    <w:p>
-      <w:pPr>
-        <w:pStyle w:val="Ttulo1"/>
-        <w:rPr>
-          <w:u w:val="single"/>
-        </w:rPr>
-      </w:pPr>
-      <w:bookmarkStart w:id="8" w:name="_Toc459208407"/>
-      <w:r>
-        <w:t>Vista</w:t>
-      </w:r>
-      <w:bookmarkEnd w:id="8"/>
-    </w:p>
-    <w:p>
-      <w:pPr>
-        <w:jc w:val="both"/>
-      </w:pPr>
-    </w:p>
-    <w:p>
-      <w:pPr>
-        <w:jc w:val="both"/>
-      </w:pPr>
-      <w:r>
-        <w:t xml:space="preserve">La vista creada para </w:t>
-      </w:r>
-      <w:r>
-        <w:t>relacionar los nodos del edusitio s</w:t>
-      </w:r>
-      <w:r>
-        <w:t xml:space="preserve">e denomina </w:t>
-      </w:r>
-      <w:r>
-        <w:t>Contenidos Inclusivos</w:t>
-      </w:r>
-      <w:r>
-        <w:t xml:space="preserve">. En esta se ha configurado </w:t>
-      </w:r>
-      <w:r>
-        <w:t>todos los paneles de contenido utilizados para visualizar el contenido del edusitio</w:t>
-      </w:r>
-      <w:r>
-        <w:t>.</w:t>
-      </w:r>
-    </w:p>
-    <w:p>
-      <w:pPr>
-        <w:jc w:val="both"/>
-      </w:pPr>
-      <w:r>
-        <w:t xml:space="preserve">En el panel </w:t>
-      </w:r>
-      <w:r>
-        <w:t>“Banner” se configuraron los filtros y campos necesarios para mostrar el banner del edusitio</w:t>
-      </w:r>
-      <w:r>
-        <w:t>.</w:t>
-      </w:r>
-    </w:p>
-    <w:p>
-      <w:pPr>
-        <w:jc w:val="center"/>
-      </w:pPr>
-      <w:r>
-        <w:rPr>
-          <w:noProof/>
-          <w:lang w:eastAsia="es-CO"/>
-        </w:rPr>
-        <w:lastRenderedPageBreak/>
-        <w:drawing>
-          <wp:inline distT="0" distB="0" distL="0" distR="0" wp14:anchorId="4B0372B0" wp14:editId="4BA28610">
-            <wp:extent cx="4428860" cy="2971800"/>
-            <wp:effectExtent l="0" t="0" r="0" b="0"/>
-            <wp:docPr id="1" name="Imagen 1"/>
+          <wp:inline distT="0" distB="0" distL="0" distR="0" wp14:anchorId="4F44C19D" wp14:editId="494E0398">
+            <wp:extent cx="5353050" cy="4527263"/>
+            <wp:effectExtent l="0" t="0" r="0" b="6985"/>
+            <wp:docPr id="4" name="Imagen 4"/>
             <wp:cNvGraphicFramePr>
               <a:graphicFrameLocks xmlns:a="http://schemas.openxmlformats.org/drawingml/2006/main" noChangeAspect="1"/>
             </wp:cNvGraphicFramePr>
@@ -1157,14 +1152,14 @@
                     <pic:cNvPicPr/>
                   </pic:nvPicPr>
                   <pic:blipFill rotWithShape="1">
-                    <a:blip r:embed="rId11"/>
-                    <a:srcRect b="498"/>
+                    <a:blip r:embed="rId10"/>
+                    <a:srcRect b="1468"/>
                     <a:stretch/>
                   </pic:blipFill>
                   <pic:spPr bwMode="auto">
                     <a:xfrm>
                       <a:off x="0" y="0"/>
-                      <a:ext cx="4482951" cy="3008095"/>
+                      <a:ext cx="5383772" cy="4553246"/>
                     </a:xfrm>
                     <a:prstGeom prst="rect">
                       <a:avLst/>
@@ -1187,24 +1182,228 @@
     </w:p>
     <w:p>
       <w:pPr>
+        <w:pStyle w:val="Ttulo1"/>
+        <w:rPr>
+          <w:u w:val="single"/>
+        </w:rPr>
+      </w:pPr>
+      <w:bookmarkStart w:id="9" w:name="_Toc467679340"/>
+      <w:r>
+        <w:lastRenderedPageBreak/>
+        <w:t>Vista</w:t>
+      </w:r>
+      <w:bookmarkEnd w:id="9"/>
+    </w:p>
+    <w:p>
+      <w:pPr>
         <w:jc w:val="both"/>
       </w:pPr>
-      <w:r>
-        <w:t xml:space="preserve">El panel “Home” </w:t>
-      </w:r>
-      <w:r>
-        <w:t>está</w:t>
-      </w:r>
-      <w:r>
-        <w:t xml:space="preserve"> configurado para mostrar la información de la página principal del edusitio</w:t>
+    </w:p>
+    <w:p>
+      <w:pPr>
+        <w:jc w:val="both"/>
+      </w:pPr>
+      <w:r>
+        <w:t xml:space="preserve">La vista creada para </w:t>
+      </w:r>
+      <w:r>
+        <w:t>relacionar los nodos del edusitio s</w:t>
+      </w:r>
+      <w:r>
+        <w:t xml:space="preserve">e denomina </w:t>
+      </w:r>
+      <w:r>
+        <w:t>“</w:t>
+      </w:r>
+      <w:r>
+        <w:t>Currículos Paz Vista</w:t>
+      </w:r>
+      <w:r>
+        <w:t>”</w:t>
+      </w:r>
+      <w:r>
+        <w:t xml:space="preserve">. En esta se ha configurado </w:t>
+      </w:r>
+      <w:r>
+        <w:t>todos los paneles de contenido utilizados para visualizar el contenido del edusitio</w:t>
       </w:r>
       <w:r>
         <w:t>.</w:t>
       </w:r>
     </w:p>
-    <w:p>
-      <w:pPr>
-        <w:jc w:val="center"/>
+    <w:tbl>
+      <w:tblPr>
+        <w:tblStyle w:val="Tablaconcuadrcula"/>
+        <w:tblW w:w="0" w:type="auto"/>
+        <w:tblBorders>
+          <w:top w:val="none" w:sz="0" w:space="0" w:color="auto"/>
+          <w:left w:val="none" w:sz="0" w:space="0" w:color="auto"/>
+          <w:bottom w:val="none" w:sz="0" w:space="0" w:color="auto"/>
+          <w:right w:val="none" w:sz="0" w:space="0" w:color="auto"/>
+          <w:insideH w:val="none" w:sz="0" w:space="0" w:color="auto"/>
+          <w:insideV w:val="none" w:sz="0" w:space="0" w:color="auto"/>
+        </w:tblBorders>
+        <w:tblLook w:val="04A0" w:firstRow="1" w:lastRow="0" w:firstColumn="1" w:lastColumn="0" w:noHBand="0" w:noVBand="1"/>
+      </w:tblPr>
+      <w:tblGrid>
+        <w:gridCol w:w="1422"/>
+        <w:gridCol w:w="7416"/>
+      </w:tblGrid>
+      <w:tr>
+        <w:tc>
+          <w:tcPr>
+            <w:tcW w:w="1422" w:type="dxa"/>
+          </w:tcPr>
+          <w:p>
+            <w:pPr>
+              <w:jc w:val="both"/>
+            </w:pPr>
+            <w:r>
+              <w:t>En el panel “Banner” se configuraron los filtros y campos necesarios para mostrar el banner del edusitio.</w:t>
+            </w:r>
+          </w:p>
+          <w:p>
+            <w:pPr>
+              <w:jc w:val="both"/>
+            </w:pPr>
+          </w:p>
+        </w:tc>
+        <w:tc>
+          <w:tcPr>
+            <w:tcW w:w="7416" w:type="dxa"/>
+          </w:tcPr>
+          <w:p>
+            <w:pPr>
+              <w:jc w:val="both"/>
+            </w:pPr>
+            <w:r>
+              <w:rPr>
+                <w:noProof/>
+                <w:lang w:eastAsia="es-CO"/>
+              </w:rPr>
+              <w:drawing>
+                <wp:inline distT="0" distB="0" distL="0" distR="0" wp14:anchorId="02BCBA44" wp14:editId="1D42859E">
+                  <wp:extent cx="4438650" cy="3270479"/>
+                  <wp:effectExtent l="0" t="0" r="0" b="6350"/>
+                  <wp:docPr id="1" name="Imagen 1"/>
+                  <wp:cNvGraphicFramePr>
+                    <a:graphicFrameLocks xmlns:a="http://schemas.openxmlformats.org/drawingml/2006/main" noChangeAspect="1"/>
+                  </wp:cNvGraphicFramePr>
+                  <a:graphic xmlns:a="http://schemas.openxmlformats.org/drawingml/2006/main">
+                    <a:graphicData uri="http://schemas.openxmlformats.org/drawingml/2006/picture">
+                      <pic:pic xmlns:pic="http://schemas.openxmlformats.org/drawingml/2006/picture">
+                        <pic:nvPicPr>
+                          <pic:cNvPr id="1" name=""/>
+                          <pic:cNvPicPr/>
+                        </pic:nvPicPr>
+                        <pic:blipFill>
+                          <a:blip r:embed="rId11"/>
+                          <a:stretch>
+                            <a:fillRect/>
+                          </a:stretch>
+                        </pic:blipFill>
+                        <pic:spPr>
+                          <a:xfrm>
+                            <a:off x="0" y="0"/>
+                            <a:ext cx="4482192" cy="3302561"/>
+                          </a:xfrm>
+                          <a:prstGeom prst="rect">
+                            <a:avLst/>
+                          </a:prstGeom>
+                        </pic:spPr>
+                      </pic:pic>
+                    </a:graphicData>
+                  </a:graphic>
+                </wp:inline>
+              </w:drawing>
+            </w:r>
+          </w:p>
+          <w:p>
+            <w:pPr>
+              <w:jc w:val="both"/>
+            </w:pPr>
+          </w:p>
+        </w:tc>
+      </w:tr>
+      <w:tr>
+        <w:tc>
+          <w:tcPr>
+            <w:tcW w:w="1422" w:type="dxa"/>
+          </w:tcPr>
+          <w:p>
+            <w:pPr>
+              <w:jc w:val="both"/>
+            </w:pPr>
+            <w:r>
+              <w:t>El panel “Contenido” está configurado para mostrar la información de los menús, términos y condiciones, entre secciones.</w:t>
+            </w:r>
+          </w:p>
+          <w:p>
+            <w:pPr>
+              <w:jc w:val="both"/>
+            </w:pPr>
+          </w:p>
+        </w:tc>
+        <w:tc>
+          <w:tcPr>
+            <w:tcW w:w="7416" w:type="dxa"/>
+          </w:tcPr>
+          <w:p>
+            <w:pPr>
+              <w:jc w:val="both"/>
+              <w:rPr>
+                <w:noProof/>
+                <w:lang w:eastAsia="es-CO"/>
+              </w:rPr>
+            </w:pPr>
+            <w:r>
+              <w:rPr>
+                <w:noProof/>
+                <w:lang w:eastAsia="es-CO"/>
+              </w:rPr>
+              <w:drawing>
+                <wp:inline distT="0" distB="0" distL="0" distR="0" wp14:anchorId="6D0D40CA" wp14:editId="307B819D">
+                  <wp:extent cx="4438650" cy="3346317"/>
+                  <wp:effectExtent l="0" t="0" r="0" b="6985"/>
+                  <wp:docPr id="5" name="Imagen 5"/>
+                  <wp:cNvGraphicFramePr>
+                    <a:graphicFrameLocks xmlns:a="http://schemas.openxmlformats.org/drawingml/2006/main" noChangeAspect="1"/>
+                  </wp:cNvGraphicFramePr>
+                  <a:graphic xmlns:a="http://schemas.openxmlformats.org/drawingml/2006/main">
+                    <a:graphicData uri="http://schemas.openxmlformats.org/drawingml/2006/picture">
+                      <pic:pic xmlns:pic="http://schemas.openxmlformats.org/drawingml/2006/picture">
+                        <pic:nvPicPr>
+                          <pic:cNvPr id="1" name=""/>
+                          <pic:cNvPicPr/>
+                        </pic:nvPicPr>
+                        <pic:blipFill>
+                          <a:blip r:embed="rId12"/>
+                          <a:stretch>
+                            <a:fillRect/>
+                          </a:stretch>
+                        </pic:blipFill>
+                        <pic:spPr>
+                          <a:xfrm>
+                            <a:off x="0" y="0"/>
+                            <a:ext cx="4488227" cy="3383694"/>
+                          </a:xfrm>
+                          <a:prstGeom prst="rect">
+                            <a:avLst/>
+                          </a:prstGeom>
+                        </pic:spPr>
+                      </pic:pic>
+                    </a:graphicData>
+                  </a:graphic>
+                </wp:inline>
+              </w:drawing>
+            </w:r>
+          </w:p>
+        </w:tc>
+      </w:tr>
+    </w:tbl>
+    <w:p>
+      <w:pPr>
+        <w:jc w:val="both"/>
         <w:rPr>
           <w:noProof/>
           <w:lang w:eastAsia="es-CO"/>
@@ -1215,134 +1414,70 @@
           <w:noProof/>
           <w:lang w:eastAsia="es-CO"/>
         </w:rPr>
-        <w:drawing>
-          <wp:inline distT="0" distB="0" distL="0" distR="0" wp14:anchorId="0164EF58" wp14:editId="35F6B384">
-            <wp:extent cx="4448144" cy="2962910"/>
-            <wp:effectExtent l="0" t="0" r="0" b="8890"/>
-            <wp:docPr id="23" name="Imagen 23"/>
-            <wp:cNvGraphicFramePr>
-              <a:graphicFrameLocks xmlns:a="http://schemas.openxmlformats.org/drawingml/2006/main" noChangeAspect="1"/>
-            </wp:cNvGraphicFramePr>
-            <a:graphic xmlns:a="http://schemas.openxmlformats.org/drawingml/2006/main">
-              <a:graphicData uri="http://schemas.openxmlformats.org/drawingml/2006/picture">
-                <pic:pic xmlns:pic="http://schemas.openxmlformats.org/drawingml/2006/picture">
-                  <pic:nvPicPr>
-                    <pic:cNvPr id="1" name=""/>
-                    <pic:cNvPicPr/>
-                  </pic:nvPicPr>
-                  <pic:blipFill>
-                    <a:blip r:embed="rId12"/>
-                    <a:stretch>
-                      <a:fillRect/>
-                    </a:stretch>
-                  </pic:blipFill>
-                  <pic:spPr>
-                    <a:xfrm>
-                      <a:off x="0" y="0"/>
-                      <a:ext cx="4473267" cy="2979645"/>
-                    </a:xfrm>
-                    <a:prstGeom prst="rect">
-                      <a:avLst/>
-                    </a:prstGeom>
-                  </pic:spPr>
-                </pic:pic>
-              </a:graphicData>
-            </a:graphic>
-          </wp:inline>
-        </w:drawing>
-      </w:r>
-    </w:p>
-    <w:p>
-      <w:pPr>
-        <w:jc w:val="both"/>
+        <w:lastRenderedPageBreak/>
+        <w:t>E</w:t>
+      </w:r>
+      <w:r>
         <w:rPr>
           <w:noProof/>
           <w:lang w:eastAsia="es-CO"/>
         </w:rPr>
-      </w:pPr>
+        <w:t>n</w:t>
+      </w:r>
       <w:r>
         <w:rPr>
           <w:noProof/>
           <w:lang w:eastAsia="es-CO"/>
         </w:rPr>
-        <w:t>El panel “Home Slider” se muestra como una presentación d</w:t>
+        <w:t xml:space="preserve"> panel “</w:t>
       </w:r>
       <w:r>
         <w:rPr>
           <w:noProof/>
           <w:lang w:eastAsia="es-CO"/>
         </w:rPr>
-        <w:t>e diapositivas de las imáge</w:t>
+        <w:t>Más destacados</w:t>
       </w:r>
       <w:r>
         <w:rPr>
           <w:noProof/>
           <w:lang w:eastAsia="es-CO"/>
         </w:rPr>
-        <w:t>nes contenidas en las noticias del edusitio</w:t>
+        <w:t xml:space="preserve">” se </w:t>
       </w:r>
       <w:r>
         <w:rPr>
           <w:noProof/>
           <w:lang w:eastAsia="es-CO"/>
         </w:rPr>
-        <w:t>, estas van a ap</w:t>
+        <w:t>muestran las propuestas con mejor calificación, cada una de estas tiene un enlace “ver más” que permite ver todos sus detalles</w:t>
       </w:r>
       <w:r>
         <w:rPr>
           <w:noProof/>
           <w:lang w:eastAsia="es-CO"/>
         </w:rPr>
-        <w:t>a</w:t>
-      </w:r>
-      <w:r>
+        <w:t>.</w:t>
+      </w:r>
+    </w:p>
+    <w:p>
+      <w:pPr>
+        <w:jc w:val="center"/>
         <w:rPr>
           <w:noProof/>
           <w:lang w:eastAsia="es-CO"/>
         </w:rPr>
-        <w:t>recer e</w:t>
-      </w:r>
+      </w:pPr>
       <w:r>
         <w:rPr>
           <w:noProof/>
           <w:lang w:eastAsia="es-CO"/>
         </w:rPr>
-        <w:t>n</w:t>
-      </w:r>
-      <w:r>
-        <w:rPr>
-          <w:noProof/>
-          <w:lang w:eastAsia="es-CO"/>
-        </w:rPr>
-        <w:t xml:space="preserve"> la página principal</w:t>
-      </w:r>
-      <w:r>
-        <w:rPr>
-          <w:noProof/>
-          <w:lang w:eastAsia="es-CO"/>
-        </w:rPr>
-        <w:t>.</w:t>
-      </w:r>
-    </w:p>
-    <w:p>
-      <w:pPr>
-        <w:jc w:val="center"/>
-        <w:rPr>
-          <w:noProof/>
-          <w:lang w:eastAsia="es-CO"/>
-        </w:rPr>
-      </w:pPr>
-      <w:r>
-        <w:rPr>
-          <w:noProof/>
-          <w:lang w:eastAsia="es-CO"/>
-        </w:rPr>
-        <w:lastRenderedPageBreak/>
         <w:drawing>
-          <wp:inline distT="0" distB="0" distL="0" distR="0" wp14:anchorId="68163659" wp14:editId="6F73CCA2">
-            <wp:extent cx="4935002" cy="3276600"/>
+          <wp:inline distT="0" distB="0" distL="0" distR="0" wp14:anchorId="1ABD9353" wp14:editId="1A1A2B4B">
+            <wp:extent cx="4502125" cy="3314700"/>
             <wp:effectExtent l="0" t="0" r="0" b="0"/>
-            <wp:docPr id="24" name="Imagen 24"/>
+            <wp:docPr id="9" name="Imagen 9"/>
             <wp:cNvGraphicFramePr>
               <a:graphicFrameLocks xmlns:a="http://schemas.openxmlformats.org/drawingml/2006/main" noChangeAspect="1"/>
             </wp:cNvGraphicFramePr>
@@ -1362,7 +1497,7 @@
                   <pic:spPr>
                     <a:xfrm>
                       <a:off x="0" y="0"/>
-                      <a:ext cx="4949022" cy="3285909"/>
+                      <a:ext cx="4519048" cy="3327160"/>
                     </a:xfrm>
                     <a:prstGeom prst="rect">
                       <a:avLst/>
@@ -1388,34 +1523,55 @@
           <w:noProof/>
           <w:lang w:eastAsia="es-CO"/>
         </w:rPr>
-        <w:t xml:space="preserve">El panel “Contenido” muestra </w:t>
+        <w:t>El panel “</w:t>
       </w:r>
       <w:r>
         <w:rPr>
           <w:noProof/>
           <w:lang w:eastAsia="es-CO"/>
         </w:rPr>
-        <w:t>el contenido de la página, más precisamente el de los nodos que fueron etiquetados como secciones en su taxonomía.</w:t>
-      </w:r>
-    </w:p>
-    <w:p>
-      <w:pPr>
-        <w:jc w:val="center"/>
+        <w:t>Contenido Propuesta</w:t>
+      </w:r>
+      <w:r>
         <w:rPr>
           <w:noProof/>
           <w:lang w:eastAsia="es-CO"/>
         </w:rPr>
-      </w:pPr>
+        <w:t xml:space="preserve">” muestra </w:t>
+      </w:r>
       <w:r>
         <w:rPr>
           <w:noProof/>
           <w:lang w:eastAsia="es-CO"/>
         </w:rPr>
+        <w:t>la información ingresada de cada propuesta creada, como la información de la institución educativa y del docente, la imagen que la representa, entre otros</w:t>
+      </w:r>
+      <w:r>
+        <w:rPr>
+          <w:noProof/>
+          <w:lang w:eastAsia="es-CO"/>
+        </w:rPr>
+        <w:t>.</w:t>
+      </w:r>
+    </w:p>
+    <w:p>
+      <w:pPr>
+        <w:jc w:val="center"/>
+        <w:rPr>
+          <w:noProof/>
+          <w:lang w:eastAsia="es-CO"/>
+        </w:rPr>
+      </w:pPr>
+      <w:r>
+        <w:rPr>
+          <w:noProof/>
+          <w:lang w:eastAsia="es-CO"/>
+        </w:rPr>
         <w:drawing>
-          <wp:inline distT="0" distB="0" distL="0" distR="0" wp14:anchorId="227D90B4" wp14:editId="257EEF63">
-            <wp:extent cx="4991304" cy="3466465"/>
-            <wp:effectExtent l="0" t="0" r="0" b="635"/>
-            <wp:docPr id="27" name="Imagen 27"/>
+          <wp:inline distT="0" distB="0" distL="0" distR="0" wp14:anchorId="2F6EC391" wp14:editId="04D4C2F8">
+            <wp:extent cx="4432300" cy="3466903"/>
+            <wp:effectExtent l="0" t="0" r="6350" b="635"/>
+            <wp:docPr id="10" name="Imagen 10"/>
             <wp:cNvGraphicFramePr>
               <a:graphicFrameLocks xmlns:a="http://schemas.openxmlformats.org/drawingml/2006/main" noChangeAspect="1"/>
             </wp:cNvGraphicFramePr>
@@ -1435,7 +1591,7 @@
                   <pic:spPr>
                     <a:xfrm>
                       <a:off x="0" y="0"/>
-                      <a:ext cx="5000660" cy="3472963"/>
+                      <a:ext cx="4451571" cy="3481977"/>
                     </a:xfrm>
                     <a:prstGeom prst="rect">
                       <a:avLst/>
@@ -1448,192 +1604,326 @@
         </w:drawing>
       </w:r>
     </w:p>
-    <w:p>
-      <w:pPr>
-        <w:pStyle w:val="Ttulo1"/>
-      </w:pPr>
-      <w:bookmarkStart w:id="9" w:name="_Toc459208408"/>
-      <w:r>
-        <w:lastRenderedPageBreak/>
-        <w:t>P</w:t>
-      </w:r>
-      <w:r>
-        <w:t>á</w:t>
-      </w:r>
-      <w:r>
-        <w:t>gina</w:t>
-      </w:r>
-      <w:bookmarkEnd w:id="9"/>
-    </w:p>
+    <w:tbl>
+      <w:tblPr>
+        <w:tblStyle w:val="Tablaconcuadrcula"/>
+        <w:tblW w:w="8931" w:type="dxa"/>
+        <w:tblBorders>
+          <w:top w:val="none" w:sz="0" w:space="0" w:color="auto"/>
+          <w:left w:val="none" w:sz="0" w:space="0" w:color="auto"/>
+          <w:bottom w:val="none" w:sz="0" w:space="0" w:color="auto"/>
+          <w:right w:val="none" w:sz="0" w:space="0" w:color="auto"/>
+          <w:insideH w:val="none" w:sz="0" w:space="0" w:color="auto"/>
+          <w:insideV w:val="none" w:sz="0" w:space="0" w:color="auto"/>
+        </w:tblBorders>
+        <w:tblLayout w:type="fixed"/>
+        <w:tblLook w:val="04A0" w:firstRow="1" w:lastRow="0" w:firstColumn="1" w:lastColumn="0" w:noHBand="0" w:noVBand="1"/>
+      </w:tblPr>
+      <w:tblGrid>
+        <w:gridCol w:w="1993"/>
+        <w:gridCol w:w="6938"/>
+      </w:tblGrid>
+      <w:tr>
+        <w:tc>
+          <w:tcPr>
+            <w:tcW w:w="1993" w:type="dxa"/>
+          </w:tcPr>
+          <w:p>
+            <w:pPr>
+              <w:jc w:val="both"/>
+              <w:rPr>
+                <w:noProof/>
+                <w:lang w:eastAsia="es-CO"/>
+              </w:rPr>
+            </w:pPr>
+            <w:r>
+              <w:rPr>
+                <w:noProof/>
+                <w:lang w:eastAsia="es-CO"/>
+              </w:rPr>
+              <w:lastRenderedPageBreak/>
+              <w:t>El panel “Propuestas aprobadas”muestra las propuestas a las cuales el curador les dio visto bueno, cuenta con un filtro para que el usuario busque la deseada según nombre, tema o grado.</w:t>
+            </w:r>
+          </w:p>
+          <w:p>
+            <w:pPr>
+              <w:jc w:val="both"/>
+            </w:pPr>
+          </w:p>
+        </w:tc>
+        <w:tc>
+          <w:tcPr>
+            <w:tcW w:w="6938" w:type="dxa"/>
+          </w:tcPr>
+          <w:p>
+            <w:pPr>
+              <w:jc w:val="both"/>
+            </w:pPr>
+            <w:r>
+              <w:rPr>
+                <w:noProof/>
+                <w:lang w:eastAsia="es-CO"/>
+              </w:rPr>
+              <w:drawing>
+                <wp:inline distT="0" distB="0" distL="0" distR="0" wp14:anchorId="490408DC" wp14:editId="3AD4C7A0">
+                  <wp:extent cx="4300796" cy="3171825"/>
+                  <wp:effectExtent l="0" t="0" r="5080" b="0"/>
+                  <wp:docPr id="12" name="Imagen 12"/>
+                  <wp:cNvGraphicFramePr>
+                    <a:graphicFrameLocks xmlns:a="http://schemas.openxmlformats.org/drawingml/2006/main" noChangeAspect="1"/>
+                  </wp:cNvGraphicFramePr>
+                  <a:graphic xmlns:a="http://schemas.openxmlformats.org/drawingml/2006/main">
+                    <a:graphicData uri="http://schemas.openxmlformats.org/drawingml/2006/picture">
+                      <pic:pic xmlns:pic="http://schemas.openxmlformats.org/drawingml/2006/picture">
+                        <pic:nvPicPr>
+                          <pic:cNvPr id="1" name=""/>
+                          <pic:cNvPicPr/>
+                        </pic:nvPicPr>
+                        <pic:blipFill>
+                          <a:blip r:embed="rId15"/>
+                          <a:stretch>
+                            <a:fillRect/>
+                          </a:stretch>
+                        </pic:blipFill>
+                        <pic:spPr>
+                          <a:xfrm>
+                            <a:off x="0" y="0"/>
+                            <a:ext cx="4319895" cy="3185910"/>
+                          </a:xfrm>
+                          <a:prstGeom prst="rect">
+                            <a:avLst/>
+                          </a:prstGeom>
+                        </pic:spPr>
+                      </pic:pic>
+                    </a:graphicData>
+                  </a:graphic>
+                </wp:inline>
+              </w:drawing>
+            </w:r>
+          </w:p>
+        </w:tc>
+      </w:tr>
+      <w:tr>
+        <w:tc>
+          <w:tcPr>
+            <w:tcW w:w="1993" w:type="dxa"/>
+          </w:tcPr>
+          <w:p>
+            <w:pPr>
+              <w:jc w:val="both"/>
+              <w:rPr>
+                <w:noProof/>
+                <w:lang w:eastAsia="es-CO"/>
+              </w:rPr>
+            </w:pPr>
+          </w:p>
+        </w:tc>
+        <w:tc>
+          <w:tcPr>
+            <w:tcW w:w="6938" w:type="dxa"/>
+          </w:tcPr>
+          <w:p>
+            <w:pPr>
+              <w:jc w:val="both"/>
+              <w:rPr>
+                <w:noProof/>
+                <w:lang w:eastAsia="es-CO"/>
+              </w:rPr>
+            </w:pPr>
+          </w:p>
+        </w:tc>
+      </w:tr>
+      <w:tr>
+        <w:tc>
+          <w:tcPr>
+            <w:tcW w:w="1993" w:type="dxa"/>
+          </w:tcPr>
+          <w:p>
+            <w:pPr>
+              <w:jc w:val="both"/>
+              <w:rPr>
+                <w:noProof/>
+                <w:lang w:eastAsia="es-CO"/>
+              </w:rPr>
+            </w:pPr>
+            <w:r>
+              <w:rPr>
+                <w:noProof/>
+                <w:lang w:eastAsia="es-CO"/>
+              </w:rPr>
+              <w:t>El panel “</w:t>
+            </w:r>
+            <w:r>
+              <w:rPr>
+                <w:noProof/>
+                <w:lang w:eastAsia="es-CO"/>
+              </w:rPr>
+              <w:t xml:space="preserve">Propuestas no </w:t>
+            </w:r>
+            <w:r>
+              <w:rPr>
+                <w:noProof/>
+                <w:lang w:eastAsia="es-CO"/>
+              </w:rPr>
+              <w:t>aprobadas”muestra las propuestas que ya están listas para revisión, pero que necesitan del visto bueno del curador, cuenta con un filtro para que el usuario busque la deseada según nombre, tema o grado.</w:t>
+            </w:r>
+          </w:p>
+          <w:p>
+            <w:pPr>
+              <w:jc w:val="both"/>
+            </w:pPr>
+          </w:p>
+        </w:tc>
+        <w:tc>
+          <w:tcPr>
+            <w:tcW w:w="6938" w:type="dxa"/>
+          </w:tcPr>
+          <w:p>
+            <w:pPr>
+              <w:jc w:val="both"/>
+              <w:rPr>
+                <w:noProof/>
+                <w:lang w:eastAsia="es-CO"/>
+              </w:rPr>
+            </w:pPr>
+            <w:r>
+              <w:rPr>
+                <w:noProof/>
+                <w:lang w:eastAsia="es-CO"/>
+              </w:rPr>
+              <w:drawing>
+                <wp:inline distT="0" distB="0" distL="0" distR="0" wp14:anchorId="1328EE3A" wp14:editId="2447F539">
+                  <wp:extent cx="4300220" cy="3002077"/>
+                  <wp:effectExtent l="0" t="0" r="5080" b="8255"/>
+                  <wp:docPr id="14" name="Imagen 14"/>
+                  <wp:cNvGraphicFramePr>
+                    <a:graphicFrameLocks xmlns:a="http://schemas.openxmlformats.org/drawingml/2006/main" noChangeAspect="1"/>
+                  </wp:cNvGraphicFramePr>
+                  <a:graphic xmlns:a="http://schemas.openxmlformats.org/drawingml/2006/main">
+                    <a:graphicData uri="http://schemas.openxmlformats.org/drawingml/2006/picture">
+                      <pic:pic xmlns:pic="http://schemas.openxmlformats.org/drawingml/2006/picture">
+                        <pic:nvPicPr>
+                          <pic:cNvPr id="1" name=""/>
+                          <pic:cNvPicPr/>
+                        </pic:nvPicPr>
+                        <pic:blipFill>
+                          <a:blip r:embed="rId16"/>
+                          <a:stretch>
+                            <a:fillRect/>
+                          </a:stretch>
+                        </pic:blipFill>
+                        <pic:spPr>
+                          <a:xfrm>
+                            <a:off x="0" y="0"/>
+                            <a:ext cx="4335246" cy="3026530"/>
+                          </a:xfrm>
+                          <a:prstGeom prst="rect">
+                            <a:avLst/>
+                          </a:prstGeom>
+                        </pic:spPr>
+                      </pic:pic>
+                    </a:graphicData>
+                  </a:graphic>
+                </wp:inline>
+              </w:drawing>
+            </w:r>
+          </w:p>
+        </w:tc>
+      </w:tr>
+    </w:tbl>
     <w:p>
       <w:pPr>
         <w:jc w:val="both"/>
-      </w:pPr>
-    </w:p>
-    <w:p>
-      <w:pPr>
-        <w:jc w:val="both"/>
-      </w:pPr>
-      <w:r>
-        <w:t>La página</w:t>
-      </w:r>
-      <w:r>
-        <w:t xml:space="preserve"> creada para agrupar</w:t>
-      </w:r>
-      <w:r>
-        <w:t xml:space="preserve"> los paneles de contenido de las vistas</w:t>
-      </w:r>
-      <w:r>
-        <w:t xml:space="preserve"> cread</w:t>
-      </w:r>
-      <w:r>
-        <w:t>a</w:t>
-      </w:r>
-      <w:r>
-        <w:t xml:space="preserve">s anteriormente, </w:t>
-      </w:r>
-      <w:r>
-        <w:t>contenido personalizado</w:t>
-      </w:r>
-      <w:r>
-        <w:t>,</w:t>
-      </w:r>
-      <w:r>
-        <w:t xml:space="preserve"> scripts </w:t>
-      </w:r>
-      <w:r>
-        <w:t xml:space="preserve">y estilos </w:t>
-      </w:r>
-      <w:r>
-        <w:t xml:space="preserve">referenciados </w:t>
-      </w:r>
-      <w:r>
-        <w:t xml:space="preserve">se denomina Contenidos </w:t>
-      </w:r>
-      <w:r>
-        <w:t>Inclusivos</w:t>
-      </w:r>
-      <w:r>
-        <w:t xml:space="preserve">. </w:t>
-      </w:r>
-      <w:r>
-        <w:t>En esta se configuraron también reglas de visibilidad para cada uno de sus ítems</w:t>
-      </w:r>
-      <w:r>
-        <w:t xml:space="preserve"> si </w:t>
-      </w:r>
-      <w:r>
-        <w:t>esto</w:t>
-      </w:r>
-      <w:r>
-        <w:t>s</w:t>
-      </w:r>
-      <w:r>
-        <w:t xml:space="preserve"> lo requerían.</w:t>
-      </w:r>
-    </w:p>
-    <w:p>
-      <w:pPr>
-        <w:jc w:val="center"/>
-      </w:pPr>
-      <w:r>
         <w:rPr>
           <w:noProof/>
           <w:lang w:eastAsia="es-CO"/>
         </w:rPr>
-        <w:drawing>
-          <wp:inline distT="0" distB="0" distL="0" distR="0" wp14:anchorId="106B6CB7" wp14:editId="348897E7">
-            <wp:extent cx="5400907" cy="5358130"/>
-            <wp:effectExtent l="0" t="0" r="9525" b="0"/>
-            <wp:docPr id="28" name="Imagen 28"/>
-            <wp:cNvGraphicFramePr>
-              <a:graphicFrameLocks xmlns:a="http://schemas.openxmlformats.org/drawingml/2006/main" noChangeAspect="1"/>
-            </wp:cNvGraphicFramePr>
-            <a:graphic xmlns:a="http://schemas.openxmlformats.org/drawingml/2006/main">
-              <a:graphicData uri="http://schemas.openxmlformats.org/drawingml/2006/picture">
-                <pic:pic xmlns:pic="http://schemas.openxmlformats.org/drawingml/2006/picture">
-                  <pic:nvPicPr>
-                    <pic:cNvPr id="1" name=""/>
-                    <pic:cNvPicPr/>
-                  </pic:nvPicPr>
-                  <pic:blipFill>
-                    <a:blip r:embed="rId15"/>
-                    <a:stretch>
-                      <a:fillRect/>
-                    </a:stretch>
-                  </pic:blipFill>
-                  <pic:spPr>
-                    <a:xfrm>
-                      <a:off x="0" y="0"/>
-                      <a:ext cx="5404085" cy="5361283"/>
-                    </a:xfrm>
-                    <a:prstGeom prst="rect">
-                      <a:avLst/>
-                    </a:prstGeom>
-                  </pic:spPr>
-                </pic:pic>
-              </a:graphicData>
-            </a:graphic>
-          </wp:inline>
-        </w:drawing>
-      </w:r>
+      </w:pPr>
     </w:p>
     <w:p>
       <w:pPr>
         <w:jc w:val="both"/>
-      </w:pPr>
-      <w:r>
-        <w:t xml:space="preserve">La página </w:t>
-      </w:r>
-      <w:r>
-        <w:t xml:space="preserve">principal </w:t>
-      </w:r>
-      <w:r>
-        <w:t xml:space="preserve">se encuentra disponible en </w:t>
-      </w:r>
-      <w:hyperlink r:id="rId16" w:history="1">
-        <w:r>
-          <w:rPr>
-            <w:rStyle w:val="Hipervnculo"/>
-            <w:i/>
-          </w:rPr>
-          <w:t>http://aprende.colombiaaprende.edu.co/es/contenidosinclusivos</w:t>
-        </w:r>
-      </w:hyperlink>
-      <w:r>
-        <w:rPr>
-          <w:i/>
-        </w:rPr>
-        <w:t xml:space="preserve">, </w:t>
-      </w:r>
-      <w:r>
-        <w:t xml:space="preserve">la página se compone </w:t>
-      </w:r>
-      <w:r>
-        <w:t xml:space="preserve">de un banner, un slider de imágenes, un menú, una barra lateral derecha y una vista izquierda en la cual se mostraran los contenidos según </w:t>
-      </w:r>
-      <w:r>
-        <w:t>el enlace seleccionado</w:t>
-      </w:r>
-      <w:r>
-        <w:t>.</w:t>
-      </w:r>
-    </w:p>
-    <w:p>
-      <w:pPr>
-        <w:jc w:val="center"/>
-      </w:pPr>
-      <w:r>
         <w:rPr>
           <w:noProof/>
           <w:lang w:eastAsia="es-CO"/>
         </w:rPr>
+      </w:pPr>
+      <w:r>
+        <w:rPr>
+          <w:noProof/>
+          <w:lang w:eastAsia="es-CO"/>
+        </w:rPr>
+        <w:t>El “</w:t>
+      </w:r>
+      <w:r>
+        <w:rPr>
+          <w:noProof/>
+          <w:lang w:eastAsia="es-CO"/>
+        </w:rPr>
+        <w:t>Panel Derecho de Inicio</w:t>
+      </w:r>
+      <w:r>
+        <w:rPr>
+          <w:noProof/>
+          <w:lang w:eastAsia="es-CO"/>
+        </w:rPr>
+        <w:t>”</w:t>
+      </w:r>
+      <w:r>
+        <w:rPr>
+          <w:noProof/>
+          <w:lang w:eastAsia="es-CO"/>
+        </w:rPr>
+        <w:t xml:space="preserve"> </w:t>
+      </w:r>
+      <w:r>
+        <w:t>contiene los enlaces de acceso al edusitio “Activa tu ciudadanía”, al formulario de propuestas, a las propuestas creadas, entre otros</w:t>
+      </w:r>
+      <w:r>
+        <w:rPr>
+          <w:noProof/>
+          <w:lang w:eastAsia="es-CO"/>
+        </w:rPr>
+        <w:t>.</w:t>
+      </w:r>
+    </w:p>
+    <w:p>
+      <w:pPr>
+        <w:jc w:val="both"/>
+        <w:rPr>
+          <w:noProof/>
+          <w:lang w:eastAsia="es-CO"/>
+        </w:rPr>
+      </w:pPr>
+    </w:p>
+    <w:p>
+      <w:pPr>
+        <w:jc w:val="center"/>
+        <w:rPr>
+          <w:noProof/>
+          <w:lang w:eastAsia="es-CO"/>
+        </w:rPr>
+      </w:pPr>
+    </w:p>
+    <w:p>
+      <w:pPr>
+        <w:jc w:val="center"/>
+        <w:rPr>
+          <w:noProof/>
+          <w:lang w:eastAsia="es-CO"/>
+        </w:rPr>
+      </w:pPr>
+      <w:r>
+        <w:rPr>
+          <w:noProof/>
+          <w:lang w:eastAsia="es-CO"/>
+        </w:rPr>
         <w:lastRenderedPageBreak/>
         <w:drawing>
-          <wp:inline distT="0" distB="0" distL="0" distR="0" wp14:anchorId="5B91DDEE" wp14:editId="5026CB5B">
-            <wp:extent cx="4975897" cy="3714750"/>
-            <wp:effectExtent l="0" t="0" r="0" b="0"/>
-            <wp:docPr id="29" name="Imagen 29"/>
+          <wp:inline distT="0" distB="0" distL="0" distR="0" wp14:anchorId="44597FFE" wp14:editId="19921C44">
+            <wp:extent cx="4868545" cy="3424176"/>
+            <wp:effectExtent l="0" t="0" r="8255" b="5080"/>
+            <wp:docPr id="18" name="Imagen 18"/>
             <wp:cNvGraphicFramePr>
               <a:graphicFrameLocks xmlns:a="http://schemas.openxmlformats.org/drawingml/2006/main" noChangeAspect="1"/>
             </wp:cNvGraphicFramePr>
@@ -1653,7 +1943,7 @@
                   <pic:spPr>
                     <a:xfrm>
                       <a:off x="0" y="0"/>
-                      <a:ext cx="4995976" cy="3729740"/>
+                      <a:ext cx="4884320" cy="3435271"/>
                     </a:xfrm>
                     <a:prstGeom prst="rect">
                       <a:avLst/>
@@ -1668,18 +1958,66 @@
     </w:p>
     <w:p>
       <w:pPr>
-        <w:jc w:val="center"/>
-      </w:pPr>
-      <w:r>
+        <w:jc w:val="both"/>
         <w:rPr>
           <w:noProof/>
           <w:lang w:eastAsia="es-CO"/>
         </w:rPr>
+      </w:pPr>
+      <w:r>
+        <w:rPr>
+          <w:noProof/>
+          <w:lang w:eastAsia="es-CO"/>
+        </w:rPr>
+        <w:t>El panel “</w:t>
+      </w:r>
+      <w:r>
+        <w:rPr>
+          <w:noProof/>
+          <w:lang w:eastAsia="es-CO"/>
+        </w:rPr>
+        <w:t>Comentarios</w:t>
+      </w:r>
+      <w:r>
+        <w:rPr>
+          <w:noProof/>
+          <w:lang w:eastAsia="es-CO"/>
+        </w:rPr>
+        <w:t>”</w:t>
+      </w:r>
+      <w:r>
+        <w:rPr>
+          <w:noProof/>
+          <w:lang w:eastAsia="es-CO"/>
+        </w:rPr>
+        <w:t xml:space="preserve"> permite la creación de comentarios, y revisar los comentarios que otros usuarios han dado a cada una de las propuestas</w:t>
+      </w:r>
+      <w:r>
+        <w:rPr>
+          <w:noProof/>
+          <w:lang w:eastAsia="es-CO"/>
+        </w:rPr>
+        <w:t>.</w:t>
+      </w:r>
+    </w:p>
+    <w:p>
+      <w:pPr>
+        <w:jc w:val="center"/>
+        <w:rPr>
+          <w:noProof/>
+          <w:lang w:eastAsia="es-CO"/>
+        </w:rPr>
+      </w:pPr>
+      <w:r>
+        <w:rPr>
+          <w:noProof/>
+          <w:lang w:eastAsia="es-CO"/>
+        </w:rPr>
         <w:drawing>
-          <wp:inline distT="0" distB="0" distL="0" distR="0" wp14:anchorId="3CD57F3C" wp14:editId="03DE7D9E">
-            <wp:extent cx="5056774" cy="4016582"/>
-            <wp:effectExtent l="0" t="0" r="0" b="3175"/>
-            <wp:docPr id="2" name="Imagen 2"/>
+          <wp:inline distT="0" distB="0" distL="0" distR="0" wp14:anchorId="685A28A9" wp14:editId="4BC395B3">
+            <wp:extent cx="5049659" cy="3819525"/>
+            <wp:effectExtent l="0" t="0" r="0" b="0"/>
+            <wp:docPr id="19" name="Imagen 19"/>
             <wp:cNvGraphicFramePr>
               <a:graphicFrameLocks xmlns:a="http://schemas.openxmlformats.org/drawingml/2006/main" noChangeAspect="1"/>
             </wp:cNvGraphicFramePr>
@@ -1699,7 +2037,7 @@
                   <pic:spPr>
                     <a:xfrm>
                       <a:off x="0" y="0"/>
-                      <a:ext cx="5085835" cy="4039665"/>
+                      <a:ext cx="5078420" cy="3841279"/>
                     </a:xfrm>
                     <a:prstGeom prst="rect">
                       <a:avLst/>
@@ -1712,9 +2050,494 @@
         </w:drawing>
       </w:r>
     </w:p>
+    <w:p>
+      <w:pPr>
+        <w:pStyle w:val="Ttulo1"/>
+      </w:pPr>
+      <w:bookmarkStart w:id="10" w:name="_Toc467679341"/>
+      <w:r>
+        <w:lastRenderedPageBreak/>
+        <w:t>P</w:t>
+      </w:r>
+      <w:r>
+        <w:t>á</w:t>
+      </w:r>
+      <w:r>
+        <w:t>gina</w:t>
+      </w:r>
+      <w:bookmarkEnd w:id="10"/>
+    </w:p>
+    <w:p>
+      <w:pPr>
+        <w:jc w:val="both"/>
+      </w:pPr>
+    </w:p>
+    <w:p>
+      <w:pPr>
+        <w:jc w:val="both"/>
+      </w:pPr>
+      <w:r>
+        <w:t>La página</w:t>
+      </w:r>
+      <w:r>
+        <w:t xml:space="preserve"> creada para agrupar</w:t>
+      </w:r>
+      <w:r>
+        <w:t xml:space="preserve"> los paneles de contenido de las vistas</w:t>
+      </w:r>
+      <w:r>
+        <w:t xml:space="preserve"> cread</w:t>
+      </w:r>
+      <w:r>
+        <w:t>a</w:t>
+      </w:r>
+      <w:r>
+        <w:t xml:space="preserve">s anteriormente, </w:t>
+      </w:r>
+      <w:r>
+        <w:t>contenido personalizado</w:t>
+      </w:r>
+      <w:r>
+        <w:t>,</w:t>
+      </w:r>
+      <w:r>
+        <w:t xml:space="preserve"> scripts </w:t>
+      </w:r>
+      <w:r>
+        <w:t xml:space="preserve">y estilos </w:t>
+      </w:r>
+      <w:r>
+        <w:t xml:space="preserve">referenciados </w:t>
+      </w:r>
+      <w:r>
+        <w:t xml:space="preserve">se denomina </w:t>
+      </w:r>
+      <w:r>
+        <w:t>“</w:t>
+      </w:r>
+      <w:r>
+        <w:t>Currículos para la paz</w:t>
+      </w:r>
+      <w:r>
+        <w:t>”</w:t>
+      </w:r>
+      <w:r>
+        <w:t xml:space="preserve">. </w:t>
+      </w:r>
+      <w:r>
+        <w:t>En esta se configuraron también reglas de visibilidad para cada uno de sus ítems</w:t>
+      </w:r>
+      <w:r>
+        <w:t xml:space="preserve"> si </w:t>
+      </w:r>
+      <w:r>
+        <w:t>esto</w:t>
+      </w:r>
+      <w:r>
+        <w:t>s</w:t>
+      </w:r>
+      <w:r>
+        <w:t xml:space="preserve"> lo requerían.</w:t>
+      </w:r>
+    </w:p>
+    <w:p>
+      <w:pPr>
+        <w:jc w:val="center"/>
+      </w:pPr>
+      <w:r>
+        <w:rPr>
+          <w:noProof/>
+          <w:lang w:eastAsia="es-CO"/>
+        </w:rPr>
+        <w:drawing>
+          <wp:inline distT="0" distB="0" distL="0" distR="0">
+            <wp:extent cx="5600700" cy="5457825"/>
+            <wp:effectExtent l="0" t="0" r="0" b="9525"/>
+            <wp:docPr id="21" name="Imagen 21"/>
+            <wp:cNvGraphicFramePr>
+              <a:graphicFrameLocks xmlns:a="http://schemas.openxmlformats.org/drawingml/2006/main" noChangeAspect="1"/>
+            </wp:cNvGraphicFramePr>
+            <a:graphic xmlns:a="http://schemas.openxmlformats.org/drawingml/2006/main">
+              <a:graphicData uri="http://schemas.openxmlformats.org/drawingml/2006/picture">
+                <pic:pic xmlns:pic="http://schemas.openxmlformats.org/drawingml/2006/picture">
+                  <pic:nvPicPr>
+                    <pic:cNvPr id="0" name="Picture 1"/>
+                    <pic:cNvPicPr>
+                      <a:picLocks noChangeAspect="1" noChangeArrowheads="1"/>
+                    </pic:cNvPicPr>
+                  </pic:nvPicPr>
+                  <pic:blipFill>
+                    <a:blip r:embed="rId19">
+                      <a:extLst>
+                        <a:ext uri="{28A0092B-C50C-407E-A947-70E740481C1C}">
+                          <a14:useLocalDpi xmlns:a14="http://schemas.microsoft.com/office/drawing/2010/main" val="0"/>
+                        </a:ext>
+                      </a:extLst>
+                    </a:blip>
+                    <a:srcRect/>
+                    <a:stretch>
+                      <a:fillRect/>
+                    </a:stretch>
+                  </pic:blipFill>
+                  <pic:spPr bwMode="auto">
+                    <a:xfrm>
+                      <a:off x="0" y="0"/>
+                      <a:ext cx="5600700" cy="5457825"/>
+                    </a:xfrm>
+                    <a:prstGeom prst="rect">
+                      <a:avLst/>
+                    </a:prstGeom>
+                    <a:noFill/>
+                    <a:ln>
+                      <a:noFill/>
+                    </a:ln>
+                  </pic:spPr>
+                </pic:pic>
+              </a:graphicData>
+            </a:graphic>
+          </wp:inline>
+        </w:drawing>
+      </w:r>
+    </w:p>
+    <w:p>
+      <w:pPr>
+        <w:jc w:val="both"/>
+      </w:pPr>
+      <w:r>
+        <w:t xml:space="preserve">La página </w:t>
+      </w:r>
+      <w:r>
+        <w:t xml:space="preserve">principal </w:t>
+      </w:r>
+      <w:r>
+        <w:t xml:space="preserve">se encuentra disponible en </w:t>
+      </w:r>
+      <w:hyperlink r:id="rId20" w:history="1">
+        <w:r>
+          <w:rPr>
+            <w:rStyle w:val="Hipervnculo"/>
+          </w:rPr>
+          <w:t>http://aprende.colombiaaprende.edu.co/es/curriculosp</w:t>
+        </w:r>
+        <w:r>
+          <w:rPr>
+            <w:rStyle w:val="Hipervnculo"/>
+          </w:rPr>
+          <w:t>a</w:t>
+        </w:r>
+        <w:r>
+          <w:rPr>
+            <w:rStyle w:val="Hipervnculo"/>
+          </w:rPr>
+          <w:t>z</w:t>
+        </w:r>
+      </w:hyperlink>
+      <w:r>
+        <w:rPr>
+          <w:i/>
+        </w:rPr>
+        <w:t xml:space="preserve">, </w:t>
+      </w:r>
+      <w:r>
+        <w:t xml:space="preserve">la página se compone </w:t>
+      </w:r>
+      <w:r>
+        <w:t>de un banner,</w:t>
+      </w:r>
+      <w:r>
+        <w:t xml:space="preserve"> </w:t>
+      </w:r>
+      <w:r>
+        <w:t>un menú, una barra lateral derecha</w:t>
+      </w:r>
+      <w:r>
+        <w:t xml:space="preserve"> (en la página principal) </w:t>
+      </w:r>
+      <w:r>
+        <w:t xml:space="preserve">y una vista </w:t>
+      </w:r>
+      <w:r>
+        <w:t xml:space="preserve">de contenidos que cambiará según </w:t>
+      </w:r>
+      <w:r>
+        <w:t>el enlace seleccionado</w:t>
+      </w:r>
+      <w:r>
+        <w:t>.</w:t>
+      </w:r>
+    </w:p>
+    <w:p>
+      <w:pPr>
+        <w:jc w:val="both"/>
+      </w:pPr>
+    </w:p>
+    <w:tbl>
+      <w:tblPr>
+        <w:tblStyle w:val="Tablaconcuadrcula"/>
+        <w:tblW w:w="0" w:type="auto"/>
+        <w:tblBorders>
+          <w:top w:val="none" w:sz="0" w:space="0" w:color="auto"/>
+          <w:left w:val="none" w:sz="0" w:space="0" w:color="auto"/>
+          <w:bottom w:val="none" w:sz="0" w:space="0" w:color="auto"/>
+          <w:right w:val="none" w:sz="0" w:space="0" w:color="auto"/>
+          <w:insideH w:val="none" w:sz="0" w:space="0" w:color="auto"/>
+          <w:insideV w:val="none" w:sz="0" w:space="0" w:color="auto"/>
+        </w:tblBorders>
+        <w:tblLook w:val="04A0" w:firstRow="1" w:lastRow="0" w:firstColumn="1" w:lastColumn="0" w:noHBand="0" w:noVBand="1"/>
+      </w:tblPr>
+      <w:tblGrid>
+        <w:gridCol w:w="4598"/>
+        <w:gridCol w:w="4240"/>
+      </w:tblGrid>
+      <w:tr>
+        <w:tc>
+          <w:tcPr>
+            <w:tcW w:w="4414" w:type="dxa"/>
+          </w:tcPr>
+          <w:p>
+            <w:pPr>
+              <w:jc w:val="both"/>
+            </w:pPr>
+            <w:r>
+              <w:rPr>
+                <w:noProof/>
+                <w:lang w:eastAsia="es-CO"/>
+              </w:rPr>
+              <w:lastRenderedPageBreak/>
+              <w:drawing>
+                <wp:inline distT="0" distB="0" distL="0" distR="0" wp14:anchorId="0469B3D1" wp14:editId="662407D4">
+                  <wp:extent cx="2797472" cy="3819525"/>
+                  <wp:effectExtent l="0" t="0" r="3175" b="0"/>
+                  <wp:docPr id="22" name="Imagen 22"/>
+                  <wp:cNvGraphicFramePr>
+                    <a:graphicFrameLocks xmlns:a="http://schemas.openxmlformats.org/drawingml/2006/main" noChangeAspect="1"/>
+                  </wp:cNvGraphicFramePr>
+                  <a:graphic xmlns:a="http://schemas.openxmlformats.org/drawingml/2006/main">
+                    <a:graphicData uri="http://schemas.openxmlformats.org/drawingml/2006/picture">
+                      <pic:pic xmlns:pic="http://schemas.openxmlformats.org/drawingml/2006/picture">
+                        <pic:nvPicPr>
+                          <pic:cNvPr id="1" name=""/>
+                          <pic:cNvPicPr/>
+                        </pic:nvPicPr>
+                        <pic:blipFill>
+                          <a:blip r:embed="rId21"/>
+                          <a:stretch>
+                            <a:fillRect/>
+                          </a:stretch>
+                        </pic:blipFill>
+                        <pic:spPr>
+                          <a:xfrm>
+                            <a:off x="0" y="0"/>
+                            <a:ext cx="2813696" cy="3841676"/>
+                          </a:xfrm>
+                          <a:prstGeom prst="rect">
+                            <a:avLst/>
+                          </a:prstGeom>
+                        </pic:spPr>
+                      </pic:pic>
+                    </a:graphicData>
+                  </a:graphic>
+                </wp:inline>
+              </w:drawing>
+            </w:r>
+          </w:p>
+        </w:tc>
+        <w:tc>
+          <w:tcPr>
+            <w:tcW w:w="4414" w:type="dxa"/>
+          </w:tcPr>
+          <w:p>
+            <w:pPr>
+              <w:jc w:val="both"/>
+            </w:pPr>
+            <w:r>
+              <w:rPr>
+                <w:noProof/>
+                <w:lang w:eastAsia="es-CO"/>
+              </w:rPr>
+              <w:drawing>
+                <wp:inline distT="0" distB="0" distL="0" distR="0" wp14:anchorId="2649B0C3" wp14:editId="740F0107">
+                  <wp:extent cx="2569000" cy="3200400"/>
+                  <wp:effectExtent l="0" t="0" r="3175" b="0"/>
+                  <wp:docPr id="26" name="Imagen 26"/>
+                  <wp:cNvGraphicFramePr>
+                    <a:graphicFrameLocks xmlns:a="http://schemas.openxmlformats.org/drawingml/2006/main" noChangeAspect="1"/>
+                  </wp:cNvGraphicFramePr>
+                  <a:graphic xmlns:a="http://schemas.openxmlformats.org/drawingml/2006/main">
+                    <a:graphicData uri="http://schemas.openxmlformats.org/drawingml/2006/picture">
+                      <pic:pic xmlns:pic="http://schemas.openxmlformats.org/drawingml/2006/picture">
+                        <pic:nvPicPr>
+                          <pic:cNvPr id="1" name=""/>
+                          <pic:cNvPicPr/>
+                        </pic:nvPicPr>
+                        <pic:blipFill>
+                          <a:blip r:embed="rId22"/>
+                          <a:stretch>
+                            <a:fillRect/>
+                          </a:stretch>
+                        </pic:blipFill>
+                        <pic:spPr>
+                          <a:xfrm>
+                            <a:off x="0" y="0"/>
+                            <a:ext cx="2598777" cy="3237495"/>
+                          </a:xfrm>
+                          <a:prstGeom prst="rect">
+                            <a:avLst/>
+                          </a:prstGeom>
+                        </pic:spPr>
+                      </pic:pic>
+                    </a:graphicData>
+                  </a:graphic>
+                </wp:inline>
+              </w:drawing>
+            </w:r>
+          </w:p>
+          <w:p>
+            <w:pPr>
+              <w:jc w:val="both"/>
+            </w:pPr>
+          </w:p>
+        </w:tc>
+      </w:tr>
+      <w:tr>
+        <w:tc>
+          <w:tcPr>
+            <w:tcW w:w="4414" w:type="dxa"/>
+          </w:tcPr>
+          <w:p>
+            <w:pPr>
+              <w:jc w:val="both"/>
+            </w:pPr>
+          </w:p>
+        </w:tc>
+        <w:tc>
+          <w:tcPr>
+            <w:tcW w:w="4414" w:type="dxa"/>
+          </w:tcPr>
+          <w:p>
+            <w:pPr>
+              <w:jc w:val="both"/>
+            </w:pPr>
+          </w:p>
+        </w:tc>
+      </w:tr>
+      <w:tr>
+        <w:tc>
+          <w:tcPr>
+            <w:tcW w:w="4414" w:type="dxa"/>
+          </w:tcPr>
+          <w:p>
+            <w:pPr>
+              <w:jc w:val="both"/>
+              <w:rPr>
+                <w:noProof/>
+                <w:lang w:eastAsia="es-CO"/>
+              </w:rPr>
+            </w:pPr>
+            <w:r>
+              <w:rPr>
+                <w:noProof/>
+                <w:lang w:eastAsia="es-CO"/>
+              </w:rPr>
+              <w:drawing>
+                <wp:inline distT="0" distB="0" distL="0" distR="0" wp14:anchorId="5931838B" wp14:editId="5B905DFC">
+                  <wp:extent cx="2790825" cy="3537319"/>
+                  <wp:effectExtent l="0" t="0" r="0" b="6350"/>
+                  <wp:docPr id="30" name="Imagen 30"/>
+                  <wp:cNvGraphicFramePr>
+                    <a:graphicFrameLocks xmlns:a="http://schemas.openxmlformats.org/drawingml/2006/main" noChangeAspect="1"/>
+                  </wp:cNvGraphicFramePr>
+                  <a:graphic xmlns:a="http://schemas.openxmlformats.org/drawingml/2006/main">
+                    <a:graphicData uri="http://schemas.openxmlformats.org/drawingml/2006/picture">
+                      <pic:pic xmlns:pic="http://schemas.openxmlformats.org/drawingml/2006/picture">
+                        <pic:nvPicPr>
+                          <pic:cNvPr id="1" name=""/>
+                          <pic:cNvPicPr/>
+                        </pic:nvPicPr>
+                        <pic:blipFill>
+                          <a:blip r:embed="rId23"/>
+                          <a:stretch>
+                            <a:fillRect/>
+                          </a:stretch>
+                        </pic:blipFill>
+                        <pic:spPr>
+                          <a:xfrm>
+                            <a:off x="0" y="0"/>
+                            <a:ext cx="2797498" cy="3545777"/>
+                          </a:xfrm>
+                          <a:prstGeom prst="rect">
+                            <a:avLst/>
+                          </a:prstGeom>
+                        </pic:spPr>
+                      </pic:pic>
+                    </a:graphicData>
+                  </a:graphic>
+                </wp:inline>
+              </w:drawing>
+            </w:r>
+          </w:p>
+        </w:tc>
+        <w:tc>
+          <w:tcPr>
+            <w:tcW w:w="4414" w:type="dxa"/>
+          </w:tcPr>
+          <w:p>
+            <w:pPr>
+              <w:jc w:val="both"/>
+              <w:rPr>
+                <w:noProof/>
+                <w:lang w:eastAsia="es-CO"/>
+              </w:rPr>
+            </w:pPr>
+            <w:r>
+              <w:rPr>
+                <w:noProof/>
+                <w:lang w:eastAsia="es-CO"/>
+              </w:rPr>
+              <w:drawing>
+                <wp:inline distT="0" distB="0" distL="0" distR="0" wp14:anchorId="5EB17E4C" wp14:editId="5A4706E5">
+                  <wp:extent cx="2478350" cy="2305050"/>
+                  <wp:effectExtent l="0" t="0" r="0" b="0"/>
+                  <wp:docPr id="31" name="Imagen 31"/>
+                  <wp:cNvGraphicFramePr>
+                    <a:graphicFrameLocks xmlns:a="http://schemas.openxmlformats.org/drawingml/2006/main" noChangeAspect="1"/>
+                  </wp:cNvGraphicFramePr>
+                  <a:graphic xmlns:a="http://schemas.openxmlformats.org/drawingml/2006/main">
+                    <a:graphicData uri="http://schemas.openxmlformats.org/drawingml/2006/picture">
+                      <pic:pic xmlns:pic="http://schemas.openxmlformats.org/drawingml/2006/picture">
+                        <pic:nvPicPr>
+                          <pic:cNvPr id="1" name=""/>
+                          <pic:cNvPicPr/>
+                        </pic:nvPicPr>
+                        <pic:blipFill>
+                          <a:blip r:embed="rId24"/>
+                          <a:stretch>
+                            <a:fillRect/>
+                          </a:stretch>
+                        </pic:blipFill>
+                        <pic:spPr>
+                          <a:xfrm>
+                            <a:off x="0" y="0"/>
+                            <a:ext cx="2490375" cy="2316234"/>
+                          </a:xfrm>
+                          <a:prstGeom prst="rect">
+                            <a:avLst/>
+                          </a:prstGeom>
+                        </pic:spPr>
+                      </pic:pic>
+                    </a:graphicData>
+                  </a:graphic>
+                </wp:inline>
+              </w:drawing>
+            </w:r>
+          </w:p>
+        </w:tc>
+      </w:tr>
+    </w:tbl>
+    <w:p/>
     <w:sectPr>
-      <w:headerReference w:type="default" r:id="rId19"/>
-      <w:footerReference w:type="default" r:id="rId20"/>
+      <w:headerReference w:type="default" r:id="rId25"/>
+      <w:footerReference w:type="default" r:id="rId26"/>
       <w:pgSz w:w="12240" w:h="15840"/>
       <w:pgMar w:top="1417" w:right="1701" w:bottom="1417" w:left="1701" w:header="708" w:footer="708" w:gutter="0"/>
       <w:cols w:space="708"/>
@@ -2903,7 +3726,7 @@
   <w:style w:type="paragraph" w:default="1" w:styleId="Normal">
     <w:name w:val="Normal"/>
     <w:qFormat/>
-    <w:rsid w:val="008C546D"/>
+    <w:rsid w:val="00E71DA1"/>
   </w:style>
   <w:style w:type="paragraph" w:styleId="Ttulo1">
     <w:name w:val="heading 1"/>
@@ -3189,6 +4012,18 @@
       </w:tblBorders>
     </w:tblPr>
   </w:style>
+  <w:style w:type="character" w:styleId="Hipervnculovisitado">
+    <w:name w:val="FollowedHyperlink"/>
+    <w:basedOn w:val="Fuentedeprrafopredeter"/>
+    <w:uiPriority w:val="99"/>
+    <w:semiHidden/>
+    <w:unhideWhenUsed/>
+    <w:rsid w:val="00DA1348"/>
+    <w:rPr>
+      <w:color w:val="954F72" w:themeColor="followedHyperlink"/>
+      <w:u w:val="single"/>
+    </w:rPr>
+  </w:style>
 </w:styles>
 </file>
 
@@ -3458,7 +4293,7 @@
 </file>
 
 <file path=customXml/itemProps1.xml><?xml version="1.0" encoding="utf-8"?>
-<ds:datastoreItem xmlns:ds="http://schemas.openxmlformats.org/officeDocument/2006/customXml" ds:itemID="{624E100A-FE51-4D53-9600-A774831C7A1F}">
+<ds:datastoreItem xmlns:ds="http://schemas.openxmlformats.org/officeDocument/2006/customXml" ds:itemID="{8E6ACE8E-7A9B-4B13-96C1-3B26C01AADEB}">
   <ds:schemaRefs>
     <ds:schemaRef ds:uri="http://schemas.openxmlformats.org/officeDocument/2006/bibliography"/>
   </ds:schemaRefs>

</xml_diff>